<commit_message>
work started on quetta and issue of perfect seperation resolved
</commit_message>
<xml_diff>
--- a/revised/Revised Analysis [2].docx
+++ b/revised/Revised Analysis [2].docx
@@ -3097,7 +3097,7 @@
                     <pic:cNvPicPr/>
                   </pic:nvPicPr>
                   <pic:blipFill>
-                    <a:blip r:embed="rId5">
+                    <a:blip r:embed="rId6">
                       <a:extLst>
                         <a:ext uri="{28A0092B-C50C-407E-A947-70E740481C1C}">
                           <a14:useLocalDpi xmlns:a14="http://schemas.microsoft.com/office/drawing/2010/main" val="0"/>
@@ -3476,179 +3476,6 @@
                 <pic:pic xmlns:pic="http://schemas.openxmlformats.org/drawingml/2006/picture">
                   <pic:nvPicPr>
                     <pic:cNvPr id="1" name="actual_vs_predicted_accidents.png"/>
-                    <pic:cNvPicPr/>
-                  </pic:nvPicPr>
-                  <pic:blipFill>
-                    <a:blip r:embed="rId6">
-                      <a:extLst>
-                        <a:ext uri="{28A0092B-C50C-407E-A947-70E740481C1C}">
-                          <a14:useLocalDpi xmlns:a14="http://schemas.microsoft.com/office/drawing/2010/main" val="0"/>
-                        </a:ext>
-                      </a:extLst>
-                    </a:blip>
-                    <a:stretch>
-                      <a:fillRect/>
-                    </a:stretch>
-                  </pic:blipFill>
-                  <pic:spPr>
-                    <a:xfrm>
-                      <a:off x="0" y="0"/>
-                      <a:ext cx="5943600" cy="3566160"/>
-                    </a:xfrm>
-                    <a:prstGeom prst="rect">
-                      <a:avLst/>
-                    </a:prstGeom>
-                  </pic:spPr>
-                </pic:pic>
-              </a:graphicData>
-            </a:graphic>
-          </wp:inline>
-        </w:drawing>
-      </w:r>
-    </w:p>
-    <w:p>
-      <w:pPr>
-        <w:pStyle w:val="NormalWeb"/>
-        <w:spacing w:line="276" w:lineRule="auto"/>
-      </w:pPr>
-      <w:r>
-        <w:rPr>
-          <w:rStyle w:val="Strong"/>
-        </w:rPr>
-        <w:t>Description:</w:t>
-      </w:r>
-      <w:r>
-        <w:t xml:space="preserve"> The first graph displays the actual versus predicted number of accidents over the years. The actual values (represented by blue circles) and the predicted values from the GLM (represented by orange crosses) are plotted for each year from 2016 to 2021.</w:t>
-      </w:r>
-    </w:p>
-    <w:p>
-      <w:pPr>
-        <w:pStyle w:val="NormalWeb"/>
-        <w:spacing w:line="276" w:lineRule="auto"/>
-      </w:pPr>
-      <w:r>
-        <w:rPr>
-          <w:rStyle w:val="Strong"/>
-        </w:rPr>
-        <w:lastRenderedPageBreak/>
-        <w:t>Interpretation:</w:t>
-      </w:r>
-    </w:p>
-    <w:p>
-      <w:pPr>
-        <w:numPr>
-          <w:ilvl w:val="0"/>
-          <w:numId w:val="10"/>
-        </w:numPr>
-        <w:spacing w:before="100" w:beforeAutospacing="1" w:after="100" w:afterAutospacing="1" w:line="276" w:lineRule="auto"/>
-        <w:rPr>
-          <w:rFonts w:ascii="Times New Roman" w:hAnsi="Times New Roman" w:cs="Times New Roman"/>
-        </w:rPr>
-      </w:pPr>
-      <w:r>
-        <w:rPr>
-          <w:rStyle w:val="Strong"/>
-          <w:rFonts w:ascii="Times New Roman" w:hAnsi="Times New Roman" w:cs="Times New Roman"/>
-        </w:rPr>
-        <w:t>Alignment</w:t>
-      </w:r>
-      <w:r>
-        <w:rPr>
-          <w:rFonts w:ascii="Times New Roman" w:hAnsi="Times New Roman" w:cs="Times New Roman"/>
-        </w:rPr>
-        <w:t>: The graph shows a close alignment between actual and predicted values. This indicates that the GLM model is performing well in predicting the number of accidents based on the given predictors.</w:t>
-      </w:r>
-    </w:p>
-    <w:p>
-      <w:pPr>
-        <w:numPr>
-          <w:ilvl w:val="0"/>
-          <w:numId w:val="10"/>
-        </w:numPr>
-        <w:spacing w:before="100" w:beforeAutospacing="1" w:after="100" w:afterAutospacing="1" w:line="276" w:lineRule="auto"/>
-        <w:rPr>
-          <w:rFonts w:ascii="Times New Roman" w:hAnsi="Times New Roman" w:cs="Times New Roman"/>
-        </w:rPr>
-      </w:pPr>
-      <w:r>
-        <w:rPr>
-          <w:rStyle w:val="Strong"/>
-          <w:rFonts w:ascii="Times New Roman" w:hAnsi="Times New Roman" w:cs="Times New Roman"/>
-        </w:rPr>
-        <w:t>Trends</w:t>
-      </w:r>
-      <w:r>
-        <w:rPr>
-          <w:rFonts w:ascii="Times New Roman" w:hAnsi="Times New Roman" w:cs="Times New Roman"/>
-        </w:rPr>
-        <w:t>: Both the actual and predicted lines follow similar trends across the years, suggesting that the model effectively captures the variations in the number of accidents.</w:t>
-      </w:r>
-    </w:p>
-    <w:p>
-      <w:pPr>
-        <w:numPr>
-          <w:ilvl w:val="0"/>
-          <w:numId w:val="10"/>
-        </w:numPr>
-        <w:spacing w:before="100" w:beforeAutospacing="1" w:after="100" w:afterAutospacing="1" w:line="276" w:lineRule="auto"/>
-        <w:rPr>
-          <w:rFonts w:ascii="Times New Roman" w:hAnsi="Times New Roman" w:cs="Times New Roman"/>
-        </w:rPr>
-      </w:pPr>
-      <w:r>
-        <w:rPr>
-          <w:rStyle w:val="Strong"/>
-          <w:rFonts w:ascii="Times New Roman" w:hAnsi="Times New Roman" w:cs="Times New Roman"/>
-        </w:rPr>
-        <w:t>Model Fit</w:t>
-      </w:r>
-      <w:r>
-        <w:rPr>
-          <w:rFonts w:ascii="Times New Roman" w:hAnsi="Times New Roman" w:cs="Times New Roman"/>
-        </w:rPr>
-        <w:t>: The visual closeness of the two lines reinforces the strong fit of the model, as indicated by the pseudo R-squared value of 0.9818.</w:t>
-      </w:r>
-    </w:p>
-    <w:p>
-      <w:pPr>
-        <w:pStyle w:val="Heading4"/>
-        <w:spacing w:line="276" w:lineRule="auto"/>
-        <w:rPr>
-          <w:rFonts w:ascii="Times New Roman" w:hAnsi="Times New Roman" w:cs="Times New Roman"/>
-        </w:rPr>
-      </w:pPr>
-      <w:r>
-        <w:rPr>
-          <w:rFonts w:ascii="Times New Roman" w:hAnsi="Times New Roman" w:cs="Times New Roman"/>
-        </w:rPr>
-        <w:t>Graph 2: Contributions of Variables to Number of Accidents</w:t>
-      </w:r>
-    </w:p>
-    <w:p>
-      <w:pPr>
-        <w:spacing w:line="276" w:lineRule="auto"/>
-        <w:rPr>
-          <w:rFonts w:ascii="Times New Roman" w:hAnsi="Times New Roman" w:cs="Times New Roman"/>
-        </w:rPr>
-      </w:pPr>
-      <w:r>
-        <w:rPr>
-          <w:rFonts w:ascii="Times New Roman" w:hAnsi="Times New Roman" w:cs="Times New Roman"/>
-          <w:noProof/>
-        </w:rPr>
-        <w:drawing>
-          <wp:inline distT="0" distB="0" distL="0" distR="0" wp14:anchorId="7DFAAE19" wp14:editId="68DAEE4B">
-            <wp:extent cx="5943600" cy="3566160"/>
-            <wp:effectExtent l="0" t="0" r="0" b="0"/>
-            <wp:docPr id="2" name="Picture 2"/>
-            <wp:cNvGraphicFramePr>
-              <a:graphicFrameLocks xmlns:a="http://schemas.openxmlformats.org/drawingml/2006/main" noChangeAspect="1"/>
-            </wp:cNvGraphicFramePr>
-            <a:graphic xmlns:a="http://schemas.openxmlformats.org/drawingml/2006/main">
-              <a:graphicData uri="http://schemas.openxmlformats.org/drawingml/2006/picture">
-                <pic:pic xmlns:pic="http://schemas.openxmlformats.org/drawingml/2006/picture">
-                  <pic:nvPicPr>
-                    <pic:cNvPr id="2" name="contributions_to_accidents.png"/>
                     <pic:cNvPicPr/>
                   </pic:nvPicPr>
                   <pic:blipFill>
@@ -3691,6 +3518,179 @@
         <w:t>Description:</w:t>
       </w:r>
       <w:r>
+        <w:t xml:space="preserve"> The first graph displays the actual versus predicted number of accidents over the years. The actual values (represented by blue circles) and the predicted values from the GLM (represented by orange crosses) are plotted for each year from 2016 to 2021.</w:t>
+      </w:r>
+    </w:p>
+    <w:p>
+      <w:pPr>
+        <w:pStyle w:val="NormalWeb"/>
+        <w:spacing w:line="276" w:lineRule="auto"/>
+      </w:pPr>
+      <w:r>
+        <w:rPr>
+          <w:rStyle w:val="Strong"/>
+        </w:rPr>
+        <w:lastRenderedPageBreak/>
+        <w:t>Interpretation:</w:t>
+      </w:r>
+    </w:p>
+    <w:p>
+      <w:pPr>
+        <w:numPr>
+          <w:ilvl w:val="0"/>
+          <w:numId w:val="10"/>
+        </w:numPr>
+        <w:spacing w:before="100" w:beforeAutospacing="1" w:after="100" w:afterAutospacing="1" w:line="276" w:lineRule="auto"/>
+        <w:rPr>
+          <w:rFonts w:ascii="Times New Roman" w:hAnsi="Times New Roman" w:cs="Times New Roman"/>
+        </w:rPr>
+      </w:pPr>
+      <w:r>
+        <w:rPr>
+          <w:rStyle w:val="Strong"/>
+          <w:rFonts w:ascii="Times New Roman" w:hAnsi="Times New Roman" w:cs="Times New Roman"/>
+        </w:rPr>
+        <w:t>Alignment</w:t>
+      </w:r>
+      <w:r>
+        <w:rPr>
+          <w:rFonts w:ascii="Times New Roman" w:hAnsi="Times New Roman" w:cs="Times New Roman"/>
+        </w:rPr>
+        <w:t>: The graph shows a close alignment between actual and predicted values. This indicates that the GLM model is performing well in predicting the number of accidents based on the given predictors.</w:t>
+      </w:r>
+    </w:p>
+    <w:p>
+      <w:pPr>
+        <w:numPr>
+          <w:ilvl w:val="0"/>
+          <w:numId w:val="10"/>
+        </w:numPr>
+        <w:spacing w:before="100" w:beforeAutospacing="1" w:after="100" w:afterAutospacing="1" w:line="276" w:lineRule="auto"/>
+        <w:rPr>
+          <w:rFonts w:ascii="Times New Roman" w:hAnsi="Times New Roman" w:cs="Times New Roman"/>
+        </w:rPr>
+      </w:pPr>
+      <w:r>
+        <w:rPr>
+          <w:rStyle w:val="Strong"/>
+          <w:rFonts w:ascii="Times New Roman" w:hAnsi="Times New Roman" w:cs="Times New Roman"/>
+        </w:rPr>
+        <w:t>Trends</w:t>
+      </w:r>
+      <w:r>
+        <w:rPr>
+          <w:rFonts w:ascii="Times New Roman" w:hAnsi="Times New Roman" w:cs="Times New Roman"/>
+        </w:rPr>
+        <w:t>: Both the actual and predicted lines follow similar trends across the years, suggesting that the model effectively captures the variations in the number of accidents.</w:t>
+      </w:r>
+    </w:p>
+    <w:p>
+      <w:pPr>
+        <w:numPr>
+          <w:ilvl w:val="0"/>
+          <w:numId w:val="10"/>
+        </w:numPr>
+        <w:spacing w:before="100" w:beforeAutospacing="1" w:after="100" w:afterAutospacing="1" w:line="276" w:lineRule="auto"/>
+        <w:rPr>
+          <w:rFonts w:ascii="Times New Roman" w:hAnsi="Times New Roman" w:cs="Times New Roman"/>
+        </w:rPr>
+      </w:pPr>
+      <w:r>
+        <w:rPr>
+          <w:rStyle w:val="Strong"/>
+          <w:rFonts w:ascii="Times New Roman" w:hAnsi="Times New Roman" w:cs="Times New Roman"/>
+        </w:rPr>
+        <w:t>Model Fit</w:t>
+      </w:r>
+      <w:r>
+        <w:rPr>
+          <w:rFonts w:ascii="Times New Roman" w:hAnsi="Times New Roman" w:cs="Times New Roman"/>
+        </w:rPr>
+        <w:t>: The visual closeness of the two lines reinforces the strong fit of the model, as indicated by the pseudo R-squared value of 0.9818.</w:t>
+      </w:r>
+    </w:p>
+    <w:p>
+      <w:pPr>
+        <w:pStyle w:val="Heading4"/>
+        <w:spacing w:line="276" w:lineRule="auto"/>
+        <w:rPr>
+          <w:rFonts w:ascii="Times New Roman" w:hAnsi="Times New Roman" w:cs="Times New Roman"/>
+        </w:rPr>
+      </w:pPr>
+      <w:r>
+        <w:rPr>
+          <w:rFonts w:ascii="Times New Roman" w:hAnsi="Times New Roman" w:cs="Times New Roman"/>
+        </w:rPr>
+        <w:t>Graph 2: Contributions of Variables to Number of Accidents</w:t>
+      </w:r>
+    </w:p>
+    <w:p>
+      <w:pPr>
+        <w:spacing w:line="276" w:lineRule="auto"/>
+        <w:rPr>
+          <w:rFonts w:ascii="Times New Roman" w:hAnsi="Times New Roman" w:cs="Times New Roman"/>
+        </w:rPr>
+      </w:pPr>
+      <w:r>
+        <w:rPr>
+          <w:rFonts w:ascii="Times New Roman" w:hAnsi="Times New Roman" w:cs="Times New Roman"/>
+          <w:noProof/>
+        </w:rPr>
+        <w:drawing>
+          <wp:inline distT="0" distB="0" distL="0" distR="0" wp14:anchorId="7DFAAE19" wp14:editId="68DAEE4B">
+            <wp:extent cx="5943600" cy="3566160"/>
+            <wp:effectExtent l="0" t="0" r="0" b="0"/>
+            <wp:docPr id="2" name="Picture 2"/>
+            <wp:cNvGraphicFramePr>
+              <a:graphicFrameLocks xmlns:a="http://schemas.openxmlformats.org/drawingml/2006/main" noChangeAspect="1"/>
+            </wp:cNvGraphicFramePr>
+            <a:graphic xmlns:a="http://schemas.openxmlformats.org/drawingml/2006/main">
+              <a:graphicData uri="http://schemas.openxmlformats.org/drawingml/2006/picture">
+                <pic:pic xmlns:pic="http://schemas.openxmlformats.org/drawingml/2006/picture">
+                  <pic:nvPicPr>
+                    <pic:cNvPr id="2" name="contributions_to_accidents.png"/>
+                    <pic:cNvPicPr/>
+                  </pic:nvPicPr>
+                  <pic:blipFill>
+                    <a:blip r:embed="rId8">
+                      <a:extLst>
+                        <a:ext uri="{28A0092B-C50C-407E-A947-70E740481C1C}">
+                          <a14:useLocalDpi xmlns:a14="http://schemas.microsoft.com/office/drawing/2010/main" val="0"/>
+                        </a:ext>
+                      </a:extLst>
+                    </a:blip>
+                    <a:stretch>
+                      <a:fillRect/>
+                    </a:stretch>
+                  </pic:blipFill>
+                  <pic:spPr>
+                    <a:xfrm>
+                      <a:off x="0" y="0"/>
+                      <a:ext cx="5943600" cy="3566160"/>
+                    </a:xfrm>
+                    <a:prstGeom prst="rect">
+                      <a:avLst/>
+                    </a:prstGeom>
+                  </pic:spPr>
+                </pic:pic>
+              </a:graphicData>
+            </a:graphic>
+          </wp:inline>
+        </w:drawing>
+      </w:r>
+    </w:p>
+    <w:p>
+      <w:pPr>
+        <w:pStyle w:val="NormalWeb"/>
+        <w:spacing w:line="276" w:lineRule="auto"/>
+      </w:pPr>
+      <w:r>
+        <w:rPr>
+          <w:rStyle w:val="Strong"/>
+        </w:rPr>
+        <w:t>Description:</w:t>
+      </w:r>
+      <w:r>
         <w:t xml:space="preserve"> The second graph illustrates the contributions of each predictor variable (Derailments, Collisions, and Collisions at Level Crossings) to the number of accidents. Each variable's contribution is plotted as a line showing its impact across the years.</w:t>
       </w:r>
     </w:p>
@@ -3811,7 +3811,7 @@
                     <pic:cNvPicPr/>
                   </pic:nvPicPr>
                   <pic:blipFill>
-                    <a:blip r:embed="rId8">
+                    <a:blip r:embed="rId9">
                       <a:extLst>
                         <a:ext uri="{28A0092B-C50C-407E-A947-70E740481C1C}">
                           <a14:useLocalDpi xmlns:a14="http://schemas.microsoft.com/office/drawing/2010/main" val="0"/>
@@ -4095,7 +4095,7 @@
                     <pic:cNvPicPr/>
                   </pic:nvPicPr>
                   <pic:blipFill>
-                    <a:blip r:embed="rId9">
+                    <a:blip r:embed="rId10">
                       <a:extLst>
                         <a:ext uri="{28A0092B-C50C-407E-A947-70E740481C1C}">
                           <a14:useLocalDpi xmlns:a14="http://schemas.microsoft.com/office/drawing/2010/main" val="0"/>
@@ -4186,21 +4186,26 @@
     <w:p>
       <w:pPr>
         <w:pStyle w:val="Heading1"/>
+        <w:rPr>
+          <w:sz w:val="26"/>
+          <w:szCs w:val="26"/>
+        </w:rPr>
       </w:pPr>
       <w:r>
         <w:t>Accident on Line type Analysis</w:t>
       </w:r>
     </w:p>
+    <w:p/>
     <w:p>
       <w:r>
         <w:rPr>
           <w:noProof/>
         </w:rPr>
         <w:drawing>
-          <wp:inline distT="0" distB="0" distL="0" distR="0" wp14:anchorId="5A55EDCA" wp14:editId="4055D10F">
-            <wp:extent cx="5670841" cy="2787793"/>
-            <wp:effectExtent l="0" t="0" r="6350" b="0"/>
-            <wp:docPr id="7" name="Picture 7"/>
+          <wp:inline distT="0" distB="0" distL="0" distR="0" wp14:anchorId="64FCBAEE" wp14:editId="5AC1B813">
+            <wp:extent cx="4305521" cy="2648086"/>
+            <wp:effectExtent l="0" t="0" r="0" b="0"/>
+            <wp:docPr id="26" name="Picture 26"/>
             <wp:cNvGraphicFramePr>
               <a:graphicFrameLocks xmlns:a="http://schemas.openxmlformats.org/drawingml/2006/main" noChangeAspect="1"/>
             </wp:cNvGraphicFramePr>
@@ -4208,179 +4213,7 @@
               <a:graphicData uri="http://schemas.openxmlformats.org/drawingml/2006/picture">
                 <pic:pic xmlns:pic="http://schemas.openxmlformats.org/drawingml/2006/picture">
                   <pic:nvPicPr>
-                    <pic:cNvPr id="7" name="alines.PNG"/>
-                    <pic:cNvPicPr/>
-                  </pic:nvPicPr>
-                  <pic:blipFill>
-                    <a:blip r:embed="rId10">
-                      <a:extLst>
-                        <a:ext uri="{28A0092B-C50C-407E-A947-70E740481C1C}">
-                          <a14:useLocalDpi xmlns:a14="http://schemas.microsoft.com/office/drawing/2010/main" val="0"/>
-                        </a:ext>
-                      </a:extLst>
-                    </a:blip>
-                    <a:stretch>
-                      <a:fillRect/>
-                    </a:stretch>
-                  </pic:blipFill>
-                  <pic:spPr>
-                    <a:xfrm>
-                      <a:off x="0" y="0"/>
-                      <a:ext cx="5670841" cy="2787793"/>
-                    </a:xfrm>
-                    <a:prstGeom prst="rect">
-                      <a:avLst/>
-                    </a:prstGeom>
-                  </pic:spPr>
-                </pic:pic>
-              </a:graphicData>
-            </a:graphic>
-          </wp:inline>
-        </w:drawing>
-      </w:r>
-    </w:p>
-    <w:p>
-      <w:pPr>
-        <w:pStyle w:val="Heading2"/>
-      </w:pPr>
-      <w:r>
-        <w:t>Model Summary</w:t>
-      </w:r>
-    </w:p>
-    <w:p>
-      <w:r>
-        <w:t>The following results are for the GLM regression for analysis of the number of accidents by line type:</w:t>
-      </w:r>
-    </w:p>
-    <w:p/>
-    <w:p>
-      <w:pPr>
-        <w:pStyle w:val="Heading2"/>
-      </w:pPr>
-      <w:r>
-        <w:t>Deviance: 37.430</w:t>
-      </w:r>
-    </w:p>
-    <w:p>
-      <w:r>
-        <w:t>This high deviance indicates that the model may not go well with the data. The deviance measures the difference between observed and fitted values. The higher the deviance, the worse the fit.</w:t>
-      </w:r>
-    </w:p>
-    <w:p/>
-    <w:p>
-      <w:pPr>
-        <w:pStyle w:val="Heading2"/>
-      </w:pPr>
-      <w:r>
-        <w:t>AIC: 50.268</w:t>
-      </w:r>
-    </w:p>
-    <w:p>
-      <w:r>
-        <w:t>The AIC value aids in model comparison. If the AIC is higher, then this model may not be the best of other possible models, especially if comparing with other alternative models.</w:t>
-      </w:r>
-    </w:p>
-    <w:p/>
-    <w:p>
-      <w:pPr>
-        <w:pStyle w:val="Heading2"/>
-      </w:pPr>
-      <w:r>
-        <w:t xml:space="preserve">Pseudo R-squared (McFadden): 0.368. </w:t>
-      </w:r>
-    </w:p>
-    <w:p>
-      <w:r>
-        <w:t>Thus, the model explains about 36.8 percent of variance in the number of accidents. On its own, this is quite low, indicating that much of the variance in accidents could be explained by variables not included in this model.</w:t>
-      </w:r>
-    </w:p>
-    <w:p/>
-    <w:p>
-      <w:pPr>
-        <w:pStyle w:val="Heading2"/>
-      </w:pPr>
-      <w:r>
-        <w:lastRenderedPageBreak/>
-        <w:t>Interpretation of Coefficients</w:t>
-      </w:r>
-    </w:p>
-    <w:p>
-      <w:pPr>
-        <w:pStyle w:val="Heading2"/>
-      </w:pPr>
-      <w:r>
-        <w:t>Intercept</w:t>
-      </w:r>
-    </w:p>
-    <w:p>
-      <w:r>
-        <w:t>The coefficient for the intercept is 2.1401, with p &lt; 0.001. This coefficient is the log of the expected number of accidents when the line type is the reference category. In this instance, that would presumably be the Branch Line, although this should be explicitly confirmed as being the reference. The positive value indicates a higher baseline level of accidents in comparison with the reference category.</w:t>
-      </w:r>
-    </w:p>
-    <w:p/>
-    <w:p>
-      <w:pPr>
-        <w:pStyle w:val="Heading2"/>
-      </w:pPr>
-      <w:proofErr w:type="spellStart"/>
-      <w:r>
-        <w:t>Line_Type</w:t>
-      </w:r>
-      <w:proofErr w:type="spellEnd"/>
-      <w:r>
-        <w:t>[</w:t>
-      </w:r>
-      <w:proofErr w:type="spellStart"/>
-      <w:proofErr w:type="gramStart"/>
-      <w:r>
-        <w:t>T.Main</w:t>
-      </w:r>
-      <w:proofErr w:type="gramEnd"/>
-      <w:r>
-        <w:t>_Line</w:t>
-      </w:r>
-      <w:proofErr w:type="spellEnd"/>
-      <w:r>
-        <w:t>]:</w:t>
-      </w:r>
-    </w:p>
-    <w:p>
-      <w:r>
-        <w:t>−0.5306, with a p−value of 0.183. This would imply that the number of accidents is less on the Main Line compared to the Branch Line; however, this result will not be statistically significant since the p−value is greater than the usual significance level of 0.05. That means there is insufficient evidence to conclude that the Main Line does have a different number of accidents in comparison with the Branch Line.</w:t>
-      </w:r>
-    </w:p>
-    <w:p/>
-    <w:p>
-      <w:pPr>
-        <w:pStyle w:val="Heading2"/>
-      </w:pPr>
-      <w:r>
-        <w:t>Graph Discussion</w:t>
-      </w:r>
-    </w:p>
-    <w:p>
-      <w:r>
-        <w:t>The bar graph is a representation of the no. of accidents for each type of line under various sections. </w:t>
-      </w:r>
-    </w:p>
-    <w:p>
-      <w:r>
-        <w:rPr>
-          <w:noProof/>
-        </w:rPr>
-        <w:drawing>
-          <wp:inline distT="0" distB="0" distL="0" distR="0" wp14:anchorId="64F78B47" wp14:editId="2FB1BC6F">
-            <wp:extent cx="5852172" cy="4389129"/>
-            <wp:effectExtent l="0" t="0" r="0" b="0"/>
-            <wp:docPr id="8" name="Picture 8"/>
-            <wp:cNvGraphicFramePr>
-              <a:graphicFrameLocks xmlns:a="http://schemas.openxmlformats.org/drawingml/2006/main" noChangeAspect="1"/>
-            </wp:cNvGraphicFramePr>
-            <a:graphic xmlns:a="http://schemas.openxmlformats.org/drawingml/2006/main">
-              <a:graphicData uri="http://schemas.openxmlformats.org/drawingml/2006/picture">
-                <pic:pic xmlns:pic="http://schemas.openxmlformats.org/drawingml/2006/picture">
-                  <pic:nvPicPr>
-                    <pic:cNvPr id="8" name="accidents_by_line_and_section.png"/>
+                    <pic:cNvPr id="26" name="aliness2.PNG"/>
                     <pic:cNvPicPr/>
                   </pic:nvPicPr>
                   <pic:blipFill>
@@ -4398,7 +4231,299 @@
                   <pic:spPr>
                     <a:xfrm>
                       <a:off x="0" y="0"/>
-                      <a:ext cx="5852172" cy="4389129"/>
+                      <a:ext cx="4305521" cy="2648086"/>
+                    </a:xfrm>
+                    <a:prstGeom prst="rect">
+                      <a:avLst/>
+                    </a:prstGeom>
+                  </pic:spPr>
+                </pic:pic>
+              </a:graphicData>
+            </a:graphic>
+          </wp:inline>
+        </w:drawing>
+      </w:r>
+    </w:p>
+    <w:p>
+      <w:pPr>
+        <w:pStyle w:val="Heading2"/>
+      </w:pPr>
+      <w:r>
+        <w:t>Model Summary</w:t>
+      </w:r>
+    </w:p>
+    <w:p>
+      <w:r>
+        <w:t xml:space="preserve">In this analysis, we used the Negative Binomial Generalized Linear Model (GLM) to model count data that may be </w:t>
+      </w:r>
+      <w:proofErr w:type="spellStart"/>
+      <w:r>
+        <w:t>overdispersed</w:t>
+      </w:r>
+      <w:proofErr w:type="spellEnd"/>
+      <w:r>
+        <w:t>. The Negative Binomial model is especially useful when the count data's variance is larger than its mean, a situation which may arise with very sparse data or when count data are very variable in size.</w:t>
+      </w:r>
+    </w:p>
+    <w:p>
+      <w:pPr>
+        <w:pStyle w:val="Heading2"/>
+      </w:pPr>
+      <w:r>
+        <w:t xml:space="preserve">Deviance: </w:t>
+      </w:r>
+    </w:p>
+    <w:p>
+      <w:r>
+        <w:t>The value of deviance is very small (</w:t>
+      </w:r>
+      <w:r>
+        <w:rPr>
+          <w:rStyle w:val="mord"/>
+        </w:rPr>
+        <w:t>1.99</w:t>
+      </w:r>
+      <w:r>
+        <w:rPr>
+          <w:rStyle w:val="mbin"/>
+        </w:rPr>
+        <w:t>×</w:t>
+      </w:r>
+      <w:r>
+        <w:rPr>
+          <w:rStyle w:val="mord"/>
+        </w:rPr>
+        <w:t>10</w:t>
+      </w:r>
+      <w:r>
+        <w:rPr>
+          <w:rStyle w:val="mord"/>
+          <w:vertAlign w:val="superscript"/>
+        </w:rPr>
+        <w:t>−15</w:t>
+      </w:r>
+      <w:r>
+        <w:t>), indicating that this model fits the data almost perfectly.</w:t>
+      </w:r>
+    </w:p>
+    <w:p>
+      <w:pPr>
+        <w:pStyle w:val="Heading2"/>
+      </w:pPr>
+      <w:r>
+        <w:t xml:space="preserve">AIC: </w:t>
+      </w:r>
+    </w:p>
+    <w:p>
+      <w:r>
+        <w:t xml:space="preserve">According to the Akaike Information Criterion, 18.43 is. The lower the AIC value, the better the fit; </w:t>
+      </w:r>
+      <w:proofErr w:type="gramStart"/>
+      <w:r>
+        <w:t>however</w:t>
+      </w:r>
+      <w:proofErr w:type="gramEnd"/>
+      <w:r>
+        <w:t xml:space="preserve"> in this case, the very small deviance does suggest the model fits the data very well.</w:t>
+      </w:r>
+    </w:p>
+    <w:p>
+      <w:pPr>
+        <w:pStyle w:val="Heading2"/>
+      </w:pPr>
+      <w:r>
+        <w:t xml:space="preserve">Pseudo R-squared (McFadden): </w:t>
+      </w:r>
+    </w:p>
+    <w:p>
+      <w:r>
+        <w:t>The pseudo R-squared comes out to be very nearly 1, indicating the almost perfect fit of the model. This is because of the very low deviance, which tells that the model explains almost all the variance in the data.</w:t>
+      </w:r>
+    </w:p>
+    <w:p>
+      <w:pPr>
+        <w:pStyle w:val="Heading2"/>
+      </w:pPr>
+      <w:r>
+        <w:t>Interpretation of Coefficients:</w:t>
+      </w:r>
+    </w:p>
+    <w:p>
+      <w:pPr>
+        <w:pStyle w:val="Heading2"/>
+      </w:pPr>
+      <w:r>
+        <w:t xml:space="preserve">Intercepts: </w:t>
+      </w:r>
+    </w:p>
+    <w:p>
+      <w:r>
+        <w:t>The coefficient on the intercept is 0.0324, with a standard error of 0.011. This coefficient has a p-value of 0.003, hence significantly different from zero, indicating nonzero baseline levels of accidents.</w:t>
+      </w:r>
+    </w:p>
+    <w:p>
+      <w:pPr>
+        <w:pStyle w:val="Heading2"/>
+      </w:pPr>
+      <w:r>
+        <w:lastRenderedPageBreak/>
+        <w:t xml:space="preserve">Main Line: </w:t>
+      </w:r>
+    </w:p>
+    <w:p>
+      <w:r>
+        <w:t>The coefficient here is 0.2270, with standard error 0.104. This is statistically significant (p-value = 0.029), so a unit increase in accidents on the Main Line is associated with a 25.5</w:t>
+      </w:r>
+      <w:r>
+        <w:t>%</w:t>
+      </w:r>
+      <w:r>
+        <w:t xml:space="preserve"> increase in the total number of accidents</w:t>
+      </w:r>
+      <w:r>
+        <w:t>(</w:t>
+      </w:r>
+      <w:r>
+        <w:rPr>
+          <w:rStyle w:val="mord"/>
+        </w:rPr>
+        <w:t>e</w:t>
+      </w:r>
+      <w:r>
+        <w:rPr>
+          <w:rStyle w:val="mord"/>
+          <w:vertAlign w:val="superscript"/>
+        </w:rPr>
+        <w:t>0.2270</w:t>
+      </w:r>
+      <w:r>
+        <w:rPr>
+          <w:rStyle w:val="mbin"/>
+        </w:rPr>
+        <w:t>−</w:t>
+      </w:r>
+      <w:r>
+        <w:rPr>
+          <w:rStyle w:val="mord"/>
+        </w:rPr>
+        <w:t>1</w:t>
+      </w:r>
+      <w:r>
+        <w:rPr>
+          <w:rStyle w:val="mrel"/>
+        </w:rPr>
+        <w:t>≈</w:t>
+      </w:r>
+      <w:r>
+        <w:rPr>
+          <w:rStyle w:val="mord"/>
+        </w:rPr>
+        <w:t>0.255</w:t>
+      </w:r>
+      <w:r>
+        <w:t>).</w:t>
+      </w:r>
+    </w:p>
+    <w:p>
+      <w:pPr>
+        <w:pStyle w:val="Heading2"/>
+      </w:pPr>
+      <w:r>
+        <w:t xml:space="preserve">Branch Line: </w:t>
+      </w:r>
+    </w:p>
+    <w:p>
+      <w:r>
+        <w:t xml:space="preserve">0.1648 with a standard error of 0.06. This proved to be statistically significant as well because the p-value came out to be 0.006, so the interpretation goes that a one-unit increase in accidents for the branch line is associated with a 17.9% increase in the total number of accidents </w:t>
+      </w:r>
+      <w:proofErr w:type="gramStart"/>
+      <w:r>
+        <w:t>since ????</w:t>
+      </w:r>
+      <w:proofErr w:type="gramEnd"/>
+      <w:r>
+        <w:t xml:space="preserve"> 0.1648 −1 ≈ 0.179. Graph Interpretation:</w:t>
+      </w:r>
+    </w:p>
+    <w:p>
+      <w:r>
+        <w:br/>
+      </w:r>
+      <w:r>
+        <w:rPr>
+          <w:rStyle w:val="Heading2Char"/>
+        </w:rPr>
+        <w:t>Reason for using Negative Binomial Model:</w:t>
+      </w:r>
+      <w:r>
+        <w:br/>
+      </w:r>
+      <w:r>
+        <w:t>One will use the Negative Binomial model since it has the capability of handling overdispersion. Overdispersion describes the situation when the count data variance is greater than the mean. This happens quite often in real data, where simple Poisson regression might sometimes fail.</w:t>
+      </w:r>
+    </w:p>
+    <w:p>
+      <w:r>
+        <w:t xml:space="preserve">In </w:t>
+      </w:r>
+      <w:r>
+        <w:t>our</w:t>
+      </w:r>
+      <w:r>
+        <w:t xml:space="preserve"> case, with few observations and perhaps overdispersion, the Negative Binomial model will fit more reliably than Poisson regression. Such a method of analysis is the key to appropriate modeling and interpretation of count data with high variability for valid statistical inferences to be drawn about the impacts of Main Line and Branch Line accidents on total accidents.</w:t>
+      </w:r>
+      <w:bookmarkStart w:id="0" w:name="_GoBack"/>
+      <w:bookmarkEnd w:id="0"/>
+    </w:p>
+    <w:p>
+      <w:pPr>
+        <w:pStyle w:val="Heading2"/>
+      </w:pPr>
+      <w:r>
+        <w:t>Graph Discussion</w:t>
+      </w:r>
+    </w:p>
+    <w:p>
+      <w:r>
+        <w:t>The bar graph is a representation of the no. of accidents for each type of line under various sections. </w:t>
+      </w:r>
+    </w:p>
+    <w:p>
+      <w:r>
+        <w:rPr>
+          <w:noProof/>
+        </w:rPr>
+        <w:drawing>
+          <wp:inline distT="0" distB="0" distL="0" distR="0" wp14:anchorId="64F78B47" wp14:editId="098CA418">
+            <wp:extent cx="5089948" cy="3817461"/>
+            <wp:effectExtent l="0" t="0" r="0" b="0"/>
+            <wp:docPr id="8" name="Picture 8"/>
+            <wp:cNvGraphicFramePr>
+              <a:graphicFrameLocks xmlns:a="http://schemas.openxmlformats.org/drawingml/2006/main" noChangeAspect="1"/>
+            </wp:cNvGraphicFramePr>
+            <a:graphic xmlns:a="http://schemas.openxmlformats.org/drawingml/2006/main">
+              <a:graphicData uri="http://schemas.openxmlformats.org/drawingml/2006/picture">
+                <pic:pic xmlns:pic="http://schemas.openxmlformats.org/drawingml/2006/picture">
+                  <pic:nvPicPr>
+                    <pic:cNvPr id="8" name="accidents_by_line_and_section.png"/>
+                    <pic:cNvPicPr/>
+                  </pic:nvPicPr>
+                  <pic:blipFill>
+                    <a:blip r:embed="rId12">
+                      <a:extLst>
+                        <a:ext uri="{28A0092B-C50C-407E-A947-70E740481C1C}">
+                          <a14:useLocalDpi xmlns:a14="http://schemas.microsoft.com/office/drawing/2010/main" val="0"/>
+                        </a:ext>
+                      </a:extLst>
+                    </a:blip>
+                    <a:stretch>
+                      <a:fillRect/>
+                    </a:stretch>
+                  </pic:blipFill>
+                  <pic:spPr>
+                    <a:xfrm>
+                      <a:off x="0" y="0"/>
+                      <a:ext cx="5094006" cy="3820504"/>
                     </a:xfrm>
                     <a:prstGeom prst="rect">
                       <a:avLst/>
@@ -4501,7 +4626,7 @@
                     <pic:cNvPicPr/>
                   </pic:nvPicPr>
                   <pic:blipFill>
-                    <a:blip r:embed="rId12">
+                    <a:blip r:embed="rId13">
                       <a:extLst>
                         <a:ext uri="{28A0092B-C50C-407E-A947-70E740481C1C}">
                           <a14:useLocalDpi xmlns:a14="http://schemas.microsoft.com/office/drawing/2010/main" val="0"/>
@@ -4691,7 +4816,7 @@
                     <pic:cNvPicPr/>
                   </pic:nvPicPr>
                   <pic:blipFill>
-                    <a:blip r:embed="rId13">
+                    <a:blip r:embed="rId14">
                       <a:extLst>
                         <a:ext uri="{28A0092B-C50C-407E-A947-70E740481C1C}">
                           <a14:useLocalDpi xmlns:a14="http://schemas.microsoft.com/office/drawing/2010/main" val="0"/>
@@ -4799,7 +4924,7 @@
                     <pic:cNvPicPr/>
                   </pic:nvPicPr>
                   <pic:blipFill>
-                    <a:blip r:embed="rId14">
+                    <a:blip r:embed="rId15">
                       <a:extLst>
                         <a:ext uri="{28A0092B-C50C-407E-A947-70E740481C1C}">
                           <a14:useLocalDpi xmlns:a14="http://schemas.microsoft.com/office/drawing/2010/main" val="0"/>
@@ -5155,7 +5280,7 @@
                     <pic:cNvPicPr/>
                   </pic:nvPicPr>
                   <pic:blipFill>
-                    <a:blip r:embed="rId15">
+                    <a:blip r:embed="rId16">
                       <a:extLst>
                         <a:ext uri="{28A0092B-C50C-407E-A947-70E740481C1C}">
                           <a14:useLocalDpi xmlns:a14="http://schemas.microsoft.com/office/drawing/2010/main" val="0"/>
@@ -5250,7 +5375,7 @@
                     <pic:cNvPicPr/>
                   </pic:nvPicPr>
                   <pic:blipFill>
-                    <a:blip r:embed="rId16">
+                    <a:blip r:embed="rId17">
                       <a:extLst>
                         <a:ext uri="{28A0092B-C50C-407E-A947-70E740481C1C}">
                           <a14:useLocalDpi xmlns:a14="http://schemas.microsoft.com/office/drawing/2010/main" val="0"/>
@@ -5296,7 +5421,7 @@
                     <pic:cNvPicPr/>
                   </pic:nvPicPr>
                   <pic:blipFill>
-                    <a:blip r:embed="rId17">
+                    <a:blip r:embed="rId18">
                       <a:extLst>
                         <a:ext uri="{28A0092B-C50C-407E-A947-70E740481C1C}">
                           <a14:useLocalDpi xmlns:a14="http://schemas.microsoft.com/office/drawing/2010/main" val="0"/>
@@ -5369,7 +5494,7 @@
                     <pic:cNvPicPr/>
                   </pic:nvPicPr>
                   <pic:blipFill>
-                    <a:blip r:embed="rId18">
+                    <a:blip r:embed="rId19">
                       <a:extLst>
                         <a:ext uri="{28A0092B-C50C-407E-A947-70E740481C1C}">
                           <a14:useLocalDpi xmlns:a14="http://schemas.microsoft.com/office/drawing/2010/main" val="0"/>
@@ -5415,7 +5540,7 @@
                     <pic:cNvPicPr/>
                   </pic:nvPicPr>
                   <pic:blipFill>
-                    <a:blip r:embed="rId19">
+                    <a:blip r:embed="rId20">
                       <a:extLst>
                         <a:ext uri="{28A0092B-C50C-407E-A947-70E740481C1C}">
                           <a14:useLocalDpi xmlns:a14="http://schemas.microsoft.com/office/drawing/2010/main" val="0"/>
@@ -5977,7 +6102,7 @@
                     <pic:cNvPicPr/>
                   </pic:nvPicPr>
                   <pic:blipFill>
-                    <a:blip r:embed="rId20">
+                    <a:blip r:embed="rId21">
                       <a:extLst>
                         <a:ext uri="{28A0092B-C50C-407E-A947-70E740481C1C}">
                           <a14:useLocalDpi xmlns:a14="http://schemas.microsoft.com/office/drawing/2010/main" val="0"/>
@@ -6097,7 +6222,7 @@
                     <pic:cNvPicPr/>
                   </pic:nvPicPr>
                   <pic:blipFill>
-                    <a:blip r:embed="rId21">
+                    <a:blip r:embed="rId22">
                       <a:extLst>
                         <a:ext uri="{28A0092B-C50C-407E-A947-70E740481C1C}">
                           <a14:useLocalDpi xmlns:a14="http://schemas.microsoft.com/office/drawing/2010/main" val="0"/>
@@ -6374,7 +6499,7 @@
                     <pic:cNvPicPr/>
                   </pic:nvPicPr>
                   <pic:blipFill>
-                    <a:blip r:embed="rId22">
+                    <a:blip r:embed="rId23">
                       <a:extLst>
                         <a:ext uri="{28A0092B-C50C-407E-A947-70E740481C1C}">
                           <a14:useLocalDpi xmlns:a14="http://schemas.microsoft.com/office/drawing/2010/main" val="0"/>
@@ -6503,8 +6628,6 @@
       <w:r>
         <w:t>. It helps illustrate with a real-world pattern behind the numerical results for the GLM, showing the practical differences in accident rates across the seasons.</w:t>
       </w:r>
-      <w:bookmarkStart w:id="0" w:name="_GoBack"/>
-      <w:bookmarkEnd w:id="0"/>
     </w:p>
     <w:p>
       <w:pPr>
@@ -6530,6 +6653,762 @@
         <w:spacing w:line="276" w:lineRule="auto"/>
       </w:pPr>
     </w:p>
+    <w:p>
+      <w:pPr>
+        <w:tabs>
+          <w:tab w:val="left" w:pos="6600"/>
+        </w:tabs>
+        <w:spacing w:line="276" w:lineRule="auto"/>
+      </w:pPr>
+    </w:p>
+    <w:p>
+      <w:pPr>
+        <w:pStyle w:val="Title"/>
+      </w:pPr>
+      <w:r>
+        <w:lastRenderedPageBreak/>
+        <w:t xml:space="preserve">Analysis of </w:t>
+      </w:r>
+      <w:r>
+        <w:t>Quetta Railway Accidents</w:t>
+      </w:r>
+    </w:p>
+    <w:p/>
+    <w:p>
+      <w:pPr>
+        <w:pStyle w:val="Heading1"/>
+      </w:pPr>
+      <w:r>
+        <w:t>Accident Types Analysis</w:t>
+      </w:r>
+    </w:p>
+    <w:p/>
+    <w:p/>
+    <w:p>
+      <w:r>
+        <w:rPr>
+          <w:noProof/>
+        </w:rPr>
+        <w:drawing>
+          <wp:inline distT="0" distB="0" distL="0" distR="0" wp14:anchorId="6D9E4695" wp14:editId="4203C2AB">
+            <wp:extent cx="4407126" cy="2717940"/>
+            <wp:effectExtent l="0" t="0" r="0" b="6350"/>
+            <wp:docPr id="19" name="Picture 19"/>
+            <wp:cNvGraphicFramePr>
+              <a:graphicFrameLocks xmlns:a="http://schemas.openxmlformats.org/drawingml/2006/main" noChangeAspect="1"/>
+            </wp:cNvGraphicFramePr>
+            <a:graphic xmlns:a="http://schemas.openxmlformats.org/drawingml/2006/main">
+              <a:graphicData uri="http://schemas.openxmlformats.org/drawingml/2006/picture">
+                <pic:pic xmlns:pic="http://schemas.openxmlformats.org/drawingml/2006/picture">
+                  <pic:nvPicPr>
+                    <pic:cNvPr id="19" name="ats.PNG"/>
+                    <pic:cNvPicPr/>
+                  </pic:nvPicPr>
+                  <pic:blipFill>
+                    <a:blip r:embed="rId24">
+                      <a:extLst>
+                        <a:ext uri="{28A0092B-C50C-407E-A947-70E740481C1C}">
+                          <a14:useLocalDpi xmlns:a14="http://schemas.microsoft.com/office/drawing/2010/main" val="0"/>
+                        </a:ext>
+                      </a:extLst>
+                    </a:blip>
+                    <a:stretch>
+                      <a:fillRect/>
+                    </a:stretch>
+                  </pic:blipFill>
+                  <pic:spPr>
+                    <a:xfrm>
+                      <a:off x="0" y="0"/>
+                      <a:ext cx="4407126" cy="2717940"/>
+                    </a:xfrm>
+                    <a:prstGeom prst="rect">
+                      <a:avLst/>
+                    </a:prstGeom>
+                  </pic:spPr>
+                </pic:pic>
+              </a:graphicData>
+            </a:graphic>
+          </wp:inline>
+        </w:drawing>
+      </w:r>
+    </w:p>
+    <w:p/>
+    <w:p>
+      <w:pPr>
+        <w:pStyle w:val="Heading2"/>
+      </w:pPr>
+      <w:r>
+        <w:t xml:space="preserve">Model </w:t>
+      </w:r>
+      <w:r>
+        <w:t>Summary</w:t>
+      </w:r>
+    </w:p>
+    <w:p>
+      <w:r>
+        <w:t>The GLM analysis of railway accident data gave the following key results for the major variables:</w:t>
+      </w:r>
+    </w:p>
+    <w:p/>
+    <w:p>
+      <w:pPr>
+        <w:pStyle w:val="Heading2"/>
+      </w:pPr>
+      <w:r>
+        <w:t>Deviance: 061883</w:t>
+      </w:r>
+    </w:p>
+    <w:p>
+      <w:pPr>
+        <w:pStyle w:val="Heading2"/>
+      </w:pPr>
+      <w:r>
+        <w:t>AIC: 29.7052</w:t>
+      </w:r>
+    </w:p>
+    <w:p>
+      <w:pPr>
+        <w:pStyle w:val="Heading2"/>
+      </w:pPr>
+      <w:r>
+        <w:t>Pseudo R-squared: 0.6003</w:t>
+      </w:r>
+    </w:p>
+    <w:p>
+      <w:pPr>
+        <w:pStyle w:val="Heading2"/>
+      </w:pPr>
+      <w:r>
+        <w:t>Interpretation of Coefficients</w:t>
+      </w:r>
+    </w:p>
+    <w:p>
+      <w:r>
+        <w:t>The coefficients in the model are interpreted as log expected change in accidents for a one-unit change in each predictor variable, net of the others.</w:t>
+      </w:r>
+    </w:p>
+    <w:p>
+      <w:pPr>
+        <w:pStyle w:val="Heading2"/>
+      </w:pPr>
+      <w:r>
+        <w:t xml:space="preserve">Derailments: </w:t>
+      </w:r>
+    </w:p>
+    <w:p>
+      <w:r>
+        <w:t>With a coefficient of 0.1500, this means that for each additional derailment, it increases the number of accidents by 15.00%. The p-value of 0.022 shows this result to be statistically significant.</w:t>
+      </w:r>
+    </w:p>
+    <w:p>
+      <w:pPr>
+        <w:pStyle w:val="Heading2"/>
+      </w:pPr>
+      <w:r>
+        <w:t xml:space="preserve">Collisions: </w:t>
+      </w:r>
+    </w:p>
+    <w:p>
+      <w:r>
+        <w:t>A coefficient of 0.1632 means that with one additional collision, there will be a 16.32% increase in the number of accidents. But the result is not statistically significant since the p-value is 0.550.</w:t>
+      </w:r>
+    </w:p>
+    <w:p>
+      <w:pPr>
+        <w:pStyle w:val="Heading2"/>
+      </w:pPr>
+      <w:r>
+        <w:lastRenderedPageBreak/>
+        <w:t xml:space="preserve">LC Collisions: </w:t>
+      </w:r>
+    </w:p>
+    <w:p>
+      <w:r>
+        <w:t>A 0.1336 coefficient shows that for every additional collision at a level crossing, there will be 13.36% more accidents. The p-value of 0.608 shows this is not statistically significant.</w:t>
+      </w:r>
+    </w:p>
+    <w:p>
+      <w:pPr>
+        <w:pStyle w:val="Heading2"/>
+      </w:pPr>
+      <w:r>
+        <w:t>Fit metrics</w:t>
+      </w:r>
+    </w:p>
+    <w:p>
+      <w:pPr>
+        <w:pStyle w:val="Heading2"/>
+      </w:pPr>
+      <w:r>
+        <w:t xml:space="preserve">Deviance: </w:t>
+      </w:r>
+    </w:p>
+    <w:p>
+      <w:r>
+        <w:t xml:space="preserve">The model's deviance of 0.61883 is a fit metric—small deviance goes with good </w:t>
+      </w:r>
+      <w:proofErr w:type="spellStart"/>
+      <w:r>
+        <w:t>updipation</w:t>
+      </w:r>
+      <w:proofErr w:type="spellEnd"/>
+      <w:r>
+        <w:t>.</w:t>
+      </w:r>
+    </w:p>
+    <w:p>
+      <w:pPr>
+        <w:pStyle w:val="Heading2"/>
+      </w:pPr>
+      <w:r>
+        <w:t xml:space="preserve">AIC: </w:t>
+      </w:r>
+    </w:p>
+    <w:p>
+      <w:r>
+        <w:t xml:space="preserve">The AIC value is 29.7052 and it is useful for model comparison; the lower its value, the better is the model. </w:t>
+      </w:r>
+    </w:p>
+    <w:p>
+      <w:pPr>
+        <w:pStyle w:val="Heading2"/>
+      </w:pPr>
+      <w:r>
+        <w:t xml:space="preserve">Pseudo R-squared (McFadden): </w:t>
+      </w:r>
+    </w:p>
+    <w:p>
+      <w:r>
+        <w:t>With the value of 0.6003, this pseudo R-squared indicates that the model explains about 60.03% of the variance in the number of accidents, which demonstrates a medium model fit.</w:t>
+      </w:r>
+    </w:p>
+    <w:p>
+      <w:pPr>
+        <w:pStyle w:val="Heading2"/>
+      </w:pPr>
+      <w:r>
+        <w:t xml:space="preserve">Discussion of Graph </w:t>
+      </w:r>
+      <w:r>
+        <w:t>Results</w:t>
+      </w:r>
+    </w:p>
+    <w:p>
+      <w:r>
+        <w:t>Graph 1: Observed vs. Fitted Number of Accidents</w:t>
+      </w:r>
+    </w:p>
+    <w:p>
+      <w:r>
+        <w:rPr>
+          <w:noProof/>
+        </w:rPr>
+        <w:drawing>
+          <wp:inline distT="0" distB="0" distL="0" distR="0" wp14:anchorId="7A71F8D0" wp14:editId="6E18D665">
+            <wp:extent cx="5943600" cy="3566160"/>
+            <wp:effectExtent l="0" t="0" r="0" b="0"/>
+            <wp:docPr id="20" name="Picture 20"/>
+            <wp:cNvGraphicFramePr>
+              <a:graphicFrameLocks xmlns:a="http://schemas.openxmlformats.org/drawingml/2006/main" noChangeAspect="1"/>
+            </wp:cNvGraphicFramePr>
+            <a:graphic xmlns:a="http://schemas.openxmlformats.org/drawingml/2006/main">
+              <a:graphicData uri="http://schemas.openxmlformats.org/drawingml/2006/picture">
+                <pic:pic xmlns:pic="http://schemas.openxmlformats.org/drawingml/2006/picture">
+                  <pic:nvPicPr>
+                    <pic:cNvPr id="20" name="actual_vs_predicted_accidents.png"/>
+                    <pic:cNvPicPr/>
+                  </pic:nvPicPr>
+                  <pic:blipFill>
+                    <a:blip r:embed="rId25">
+                      <a:extLst>
+                        <a:ext uri="{28A0092B-C50C-407E-A947-70E740481C1C}">
+                          <a14:useLocalDpi xmlns:a14="http://schemas.microsoft.com/office/drawing/2010/main" val="0"/>
+                        </a:ext>
+                      </a:extLst>
+                    </a:blip>
+                    <a:stretch>
+                      <a:fillRect/>
+                    </a:stretch>
+                  </pic:blipFill>
+                  <pic:spPr>
+                    <a:xfrm>
+                      <a:off x="0" y="0"/>
+                      <a:ext cx="5943600" cy="3566160"/>
+                    </a:xfrm>
+                    <a:prstGeom prst="rect">
+                      <a:avLst/>
+                    </a:prstGeom>
+                  </pic:spPr>
+                </pic:pic>
+              </a:graphicData>
+            </a:graphic>
+          </wp:inline>
+        </w:drawing>
+      </w:r>
+    </w:p>
+    <w:p>
+      <w:pPr>
+        <w:pStyle w:val="Heading2"/>
+      </w:pPr>
+      <w:r>
+        <w:t xml:space="preserve">Description: </w:t>
+      </w:r>
+    </w:p>
+    <w:p>
+      <w:r>
+        <w:t>The first graph indicates the actual vs. predicted number of accidents across the years. The actual values are given by the blue circles, and the predicted ones by the GLM are shown by the orange crosses for each year from 2016 to 2020.</w:t>
+      </w:r>
+    </w:p>
+    <w:p/>
+    <w:p>
+      <w:pPr>
+        <w:pStyle w:val="Heading2"/>
+      </w:pPr>
+      <w:r>
+        <w:lastRenderedPageBreak/>
+        <w:t>Interpretation</w:t>
+      </w:r>
+    </w:p>
+    <w:p/>
+    <w:p>
+      <w:pPr>
+        <w:pStyle w:val="Heading2"/>
+      </w:pPr>
+      <w:r>
+        <w:t xml:space="preserve">Alignment: </w:t>
+      </w:r>
+    </w:p>
+    <w:p>
+      <w:r>
+        <w:t>The scatter graph of the predicted values against the actual values depicts a close alignment in some years but less in others. This indicates that the GLM model has some moderate performance in predicting the number of accidents based on the given predictors.</w:t>
+      </w:r>
+    </w:p>
+    <w:p>
+      <w:pPr>
+        <w:pStyle w:val="Heading2"/>
+      </w:pPr>
+      <w:r>
+        <w:t xml:space="preserve">Trend: </w:t>
+      </w:r>
+    </w:p>
+    <w:p>
+      <w:r>
+        <w:t>Both the actual and fitted lines follow similar trends across the years, suggesting that the model captures some variation in the number of accidents.</w:t>
+      </w:r>
+    </w:p>
+    <w:p>
+      <w:pPr>
+        <w:pStyle w:val="Heading2"/>
+      </w:pPr>
+      <w:r>
+        <w:t xml:space="preserve">Model Fit: </w:t>
+      </w:r>
+    </w:p>
+    <w:p>
+      <w:r>
+        <w:t>The graphical closeness of the two lines in most of the years reinforces that the model has a medium fit, as indicated by the pseudo R-squared value of 0.6003.</w:t>
+      </w:r>
+    </w:p>
+    <w:p>
+      <w:r>
+        <w:t>Graph 2: Variables' Contributions to Number of Accidents</w:t>
+      </w:r>
+    </w:p>
+    <w:p>
+      <w:r>
+        <w:rPr>
+          <w:noProof/>
+        </w:rPr>
+        <w:drawing>
+          <wp:inline distT="0" distB="0" distL="0" distR="0" wp14:anchorId="1DAD19F3" wp14:editId="3F4110BF">
+            <wp:extent cx="5943600" cy="3566160"/>
+            <wp:effectExtent l="0" t="0" r="0" b="0"/>
+            <wp:docPr id="21" name="Picture 21"/>
+            <wp:cNvGraphicFramePr>
+              <a:graphicFrameLocks xmlns:a="http://schemas.openxmlformats.org/drawingml/2006/main" noChangeAspect="1"/>
+            </wp:cNvGraphicFramePr>
+            <a:graphic xmlns:a="http://schemas.openxmlformats.org/drawingml/2006/main">
+              <a:graphicData uri="http://schemas.openxmlformats.org/drawingml/2006/picture">
+                <pic:pic xmlns:pic="http://schemas.openxmlformats.org/drawingml/2006/picture">
+                  <pic:nvPicPr>
+                    <pic:cNvPr id="21" name="contributions_to_accidents.png"/>
+                    <pic:cNvPicPr/>
+                  </pic:nvPicPr>
+                  <pic:blipFill>
+                    <a:blip r:embed="rId26">
+                      <a:extLst>
+                        <a:ext uri="{28A0092B-C50C-407E-A947-70E740481C1C}">
+                          <a14:useLocalDpi xmlns:a14="http://schemas.microsoft.com/office/drawing/2010/main" val="0"/>
+                        </a:ext>
+                      </a:extLst>
+                    </a:blip>
+                    <a:stretch>
+                      <a:fillRect/>
+                    </a:stretch>
+                  </pic:blipFill>
+                  <pic:spPr>
+                    <a:xfrm>
+                      <a:off x="0" y="0"/>
+                      <a:ext cx="5943600" cy="3566160"/>
+                    </a:xfrm>
+                    <a:prstGeom prst="rect">
+                      <a:avLst/>
+                    </a:prstGeom>
+                  </pic:spPr>
+                </pic:pic>
+              </a:graphicData>
+            </a:graphic>
+          </wp:inline>
+        </w:drawing>
+      </w:r>
+    </w:p>
+    <w:p>
+      <w:pPr>
+        <w:pStyle w:val="Heading2"/>
+      </w:pPr>
+      <w:r>
+        <w:t xml:space="preserve">Description: </w:t>
+      </w:r>
+    </w:p>
+    <w:p>
+      <w:r>
+        <w:t>The second graph is that describing what each predictor variable—Derailments, Collisions, and Collisions at Level Crossings—contributes to the number of accidents. The contribution of each variable is plotted as a line showing its influence across the years.</w:t>
+      </w:r>
+    </w:p>
+    <w:p/>
+    <w:p>
+      <w:pPr>
+        <w:pStyle w:val="Heading2"/>
+      </w:pPr>
+      <w:r>
+        <w:lastRenderedPageBreak/>
+        <w:t>Interpretation:</w:t>
+      </w:r>
+    </w:p>
+    <w:p/>
+    <w:p>
+      <w:pPr>
+        <w:pStyle w:val="Heading2"/>
+      </w:pPr>
+      <w:r>
+        <w:t xml:space="preserve">Derailments: </w:t>
+      </w:r>
+    </w:p>
+    <w:p>
+      <w:r>
+        <w:t>From the blue line, it is easy to deduce that the contribution of derailments in explaining the number of accidents is quite noticeable, with overwhelming effects in some years.</w:t>
+      </w:r>
+    </w:p>
+    <w:p>
+      <w:pPr>
+        <w:pStyle w:val="Heading2"/>
+      </w:pPr>
+      <w:r>
+        <w:t xml:space="preserve">Collisions: </w:t>
+      </w:r>
+    </w:p>
+    <w:p>
+      <w:r>
+        <w:t xml:space="preserve">The contribution of collisions, as depicted by the orange line, is a little, but not sharp and it changes over the years. </w:t>
+      </w:r>
+    </w:p>
+    <w:p>
+      <w:pPr>
+        <w:pStyle w:val="Heading2"/>
+      </w:pPr>
+      <w:r>
+        <w:t xml:space="preserve">Collisions at Level Crossings: </w:t>
+      </w:r>
+    </w:p>
+    <w:p>
+      <w:r>
+        <w:t>By comparison, the contribution coming from level crossings, reflected by the green line, stands relatively low.</w:t>
+      </w:r>
+    </w:p>
+    <w:p/>
+    <w:p>
+      <w:pPr>
+        <w:pStyle w:val="Heading1"/>
+      </w:pPr>
+      <w:r>
+        <w:t>Accident Location Analysis</w:t>
+      </w:r>
+    </w:p>
+    <w:p/>
+    <w:p>
+      <w:r>
+        <w:rPr>
+          <w:noProof/>
+        </w:rPr>
+        <w:drawing>
+          <wp:inline distT="0" distB="0" distL="0" distR="0" wp14:anchorId="71FA9798" wp14:editId="6AD9E955">
+            <wp:extent cx="4997707" cy="2609984"/>
+            <wp:effectExtent l="0" t="0" r="0" b="0"/>
+            <wp:docPr id="22" name="Picture 22"/>
+            <wp:cNvGraphicFramePr>
+              <a:graphicFrameLocks xmlns:a="http://schemas.openxmlformats.org/drawingml/2006/main" noChangeAspect="1"/>
+            </wp:cNvGraphicFramePr>
+            <a:graphic xmlns:a="http://schemas.openxmlformats.org/drawingml/2006/main">
+              <a:graphicData uri="http://schemas.openxmlformats.org/drawingml/2006/picture">
+                <pic:pic xmlns:pic="http://schemas.openxmlformats.org/drawingml/2006/picture">
+                  <pic:nvPicPr>
+                    <pic:cNvPr id="22" name="als.PNG"/>
+                    <pic:cNvPicPr/>
+                  </pic:nvPicPr>
+                  <pic:blipFill>
+                    <a:blip r:embed="rId27">
+                      <a:extLst>
+                        <a:ext uri="{28A0092B-C50C-407E-A947-70E740481C1C}">
+                          <a14:useLocalDpi xmlns:a14="http://schemas.microsoft.com/office/drawing/2010/main" val="0"/>
+                        </a:ext>
+                      </a:extLst>
+                    </a:blip>
+                    <a:stretch>
+                      <a:fillRect/>
+                    </a:stretch>
+                  </pic:blipFill>
+                  <pic:spPr>
+                    <a:xfrm>
+                      <a:off x="0" y="0"/>
+                      <a:ext cx="4997707" cy="2609984"/>
+                    </a:xfrm>
+                    <a:prstGeom prst="rect">
+                      <a:avLst/>
+                    </a:prstGeom>
+                  </pic:spPr>
+                </pic:pic>
+              </a:graphicData>
+            </a:graphic>
+          </wp:inline>
+        </w:drawing>
+      </w:r>
+    </w:p>
+    <w:p/>
+    <w:p>
+      <w:pPr>
+        <w:pStyle w:val="Heading2"/>
+      </w:pPr>
+      <w:r>
+        <w:t xml:space="preserve"> Summary of the Fit of the Model</w:t>
+      </w:r>
+    </w:p>
+    <w:p/>
+    <w:p>
+      <w:pPr>
+        <w:pStyle w:val="Heading2"/>
+      </w:pPr>
+      <w:r>
+        <w:t>Deviance is 0.22088</w:t>
+      </w:r>
+    </w:p>
+    <w:p>
+      <w:pPr>
+        <w:pStyle w:val="Heading2"/>
+      </w:pPr>
+      <w:r>
+        <w:t>AIC Akaike Information Criterion is 27.3073</w:t>
+      </w:r>
+    </w:p>
+    <w:p>
+      <w:pPr>
+        <w:pStyle w:val="Heading2"/>
+      </w:pPr>
+      <w:r>
+        <w:t>Pseudo R-squared McFadden is 0.6259.</w:t>
+      </w:r>
+    </w:p>
+    <w:p/>
+    <w:p>
+      <w:pPr>
+        <w:pStyle w:val="Heading2"/>
+      </w:pPr>
+      <w:r>
+        <w:lastRenderedPageBreak/>
+        <w:t xml:space="preserve"> Interpretation of Coefficients </w:t>
+      </w:r>
+    </w:p>
+    <w:p/>
+    <w:p>
+      <w:r>
+        <w:t>Model coefficients show what the log of the expected value of increasing one unit of each of the predictor variable increases the likelihood of, keeping other.</w:t>
+      </w:r>
+    </w:p>
+    <w:p>
+      <w:pPr>
+        <w:pStyle w:val="Heading2"/>
+      </w:pPr>
+      <w:r>
+        <w:t>Accidents at Track:</w:t>
+      </w:r>
+    </w:p>
+    <w:p>
+      <w:r>
+        <w:t>Coefficient of 0.1672, which can be interpreted to mean one more accident on the track will increase the overall number of accidents by 16.72%. P-value equals 0.079, a result that is very close to being statistically significant.</w:t>
+      </w:r>
+    </w:p>
+    <w:p>
+      <w:pPr>
+        <w:pStyle w:val="Heading2"/>
+      </w:pPr>
+      <w:r>
+        <w:t xml:space="preserve">Accidents in Station Limits: </w:t>
+      </w:r>
+    </w:p>
+    <w:p>
+      <w:r>
+        <w:t>For a unit increase in accidents at station limits, we find a coefficient estimate of 0.1923. Therefore, the number of accidents increases by 19.23% with an additional accident at stations. The p-value of this test is 0.732, so the null hypothesis is not rejected.</w:t>
+      </w:r>
+    </w:p>
+    <w:p/>
+    <w:p>
+      <w:pPr>
+        <w:pStyle w:val="Heading2"/>
+      </w:pPr>
+      <w:r>
+        <w:t xml:space="preserve"> Model Fit Metrics</w:t>
+      </w:r>
+    </w:p>
+    <w:p/>
+    <w:p>
+      <w:pPr>
+        <w:pStyle w:val="Heading2"/>
+      </w:pPr>
+      <w:r>
+        <w:t xml:space="preserve">Deviance: </w:t>
+      </w:r>
+    </w:p>
+    <w:p>
+      <w:r>
+        <w:t>The deviance of the model, based on the model under calculation, is 0.22088. It is an indicator of goodness of fitness with other models: if the deviance is smaller, then it indicates a better fit.</w:t>
+      </w:r>
+    </w:p>
+    <w:p>
+      <w:pPr>
+        <w:pStyle w:val="Heading2"/>
+      </w:pPr>
+      <w:r>
+        <w:t>27.3073 is the AIC,</w:t>
+      </w:r>
+    </w:p>
+    <w:p>
+      <w:r>
+        <w:t>I</w:t>
+      </w:r>
+      <w:r>
+        <w:t>t helps in model comparison. The lower the value of AIC, the better is the model since it suggests a better package of information.</w:t>
+      </w:r>
+    </w:p>
+    <w:p>
+      <w:pPr>
+        <w:pStyle w:val="Heading2"/>
+      </w:pPr>
+      <w:r>
+        <w:t xml:space="preserve">Values of Pseudo R-squared (McFadden): </w:t>
+      </w:r>
+    </w:p>
+    <w:p>
+      <w:r>
+        <w:t>Values suggest that 0.6259 means that the model explains around 62.59% of the variance in the number of accidents, more or less moderate.</w:t>
+      </w:r>
+    </w:p>
+    <w:p>
+      <w:pPr>
+        <w:pStyle w:val="Heading2"/>
+      </w:pPr>
+      <w:r>
+        <w:lastRenderedPageBreak/>
+        <w:t xml:space="preserve"> Discussion of Graph Results</w:t>
+      </w:r>
+    </w:p>
+    <w:p>
+      <w:proofErr w:type="gramStart"/>
+      <w:r>
+        <w:t>Graph :</w:t>
+      </w:r>
+      <w:proofErr w:type="gramEnd"/>
+      <w:r>
+        <w:t xml:space="preserve"> Variables' Contribution to No. of Accidents</w:t>
+      </w:r>
+      <w:r>
+        <w:rPr>
+          <w:noProof/>
+        </w:rPr>
+        <w:t xml:space="preserve"> </w:t>
+      </w:r>
+      <w:r>
+        <w:rPr>
+          <w:noProof/>
+        </w:rPr>
+        <w:drawing>
+          <wp:inline distT="0" distB="0" distL="0" distR="0" wp14:anchorId="44475AA4" wp14:editId="517504DE">
+            <wp:extent cx="5943600" cy="2971800"/>
+            <wp:effectExtent l="0" t="0" r="0" b="0"/>
+            <wp:docPr id="25" name="Picture 25"/>
+            <wp:cNvGraphicFramePr>
+              <a:graphicFrameLocks xmlns:a="http://schemas.openxmlformats.org/drawingml/2006/main" noChangeAspect="1"/>
+            </wp:cNvGraphicFramePr>
+            <a:graphic xmlns:a="http://schemas.openxmlformats.org/drawingml/2006/main">
+              <a:graphicData uri="http://schemas.openxmlformats.org/drawingml/2006/picture">
+                <pic:pic xmlns:pic="http://schemas.openxmlformats.org/drawingml/2006/picture">
+                  <pic:nvPicPr>
+                    <pic:cNvPr id="25" name="contributions_to_accidents_location.png"/>
+                    <pic:cNvPicPr/>
+                  </pic:nvPicPr>
+                  <pic:blipFill>
+                    <a:blip r:embed="rId28">
+                      <a:extLst>
+                        <a:ext uri="{28A0092B-C50C-407E-A947-70E740481C1C}">
+                          <a14:useLocalDpi xmlns:a14="http://schemas.microsoft.com/office/drawing/2010/main" val="0"/>
+                        </a:ext>
+                      </a:extLst>
+                    </a:blip>
+                    <a:stretch>
+                      <a:fillRect/>
+                    </a:stretch>
+                  </pic:blipFill>
+                  <pic:spPr>
+                    <a:xfrm>
+                      <a:off x="0" y="0"/>
+                      <a:ext cx="5943600" cy="2971800"/>
+                    </a:xfrm>
+                    <a:prstGeom prst="rect">
+                      <a:avLst/>
+                    </a:prstGeom>
+                  </pic:spPr>
+                </pic:pic>
+              </a:graphicData>
+            </a:graphic>
+          </wp:inline>
+        </w:drawing>
+      </w:r>
+    </w:p>
+    <w:p/>
+    <w:p>
+      <w:r>
+        <w:t>This is a graph that shows the contributions from the predictor variables of Accidents at Track and Accidents in Station Limits through the years to the number of accidents.</w:t>
+      </w:r>
+    </w:p>
+    <w:p>
+      <w:r>
+        <w:t>This blue line is contributing significantly in 2016 and, respectively, 2020 and means it has placed as a major variable which had contributed to the total accident number those years. While 2017 and 2018, the increment went down, which can be due to a lesser number of accidents at the track during those years. In 2019, the increment again is before a rising curve of the actual accidents at the track.</w:t>
+      </w:r>
+    </w:p>
+    <w:p>
+      <w:r>
+        <w:t>The orange line says accidents in the station limits, which are a smaller impact and more stable. The contribution starts for the year 2017 and goes flat until 2020; this is like the actual data, only one accident within station limits for the same years. In all, it is a stable trend showing that while it tends to contribute respectively much to the total of accidents, the accidents in station are of much less consequence than the really big accidents at track.</w:t>
+      </w:r>
+    </w:p>
+    <w:p>
+      <w:r>
+        <w:t>In general, it shows that accidents at tracks make more substantial and variable contributions to the total amount of accidents, while station limits add up to having smaller but very consistent contributions.</w:t>
+      </w:r>
+    </w:p>
+    <w:p/>
+    <w:p/>
+    <w:p/>
+    <w:p/>
+    <w:p/>
+    <w:p/>
     <w:sectPr>
       <w:pgSz w:w="12240" w:h="15840"/>
       <w:pgMar w:top="1440" w:right="1440" w:bottom="1440" w:left="1440" w:header="720" w:footer="720" w:gutter="0"/>
@@ -9597,4 +10476,16 @@
     </a:ext>
   </a:extLst>
 </a:theme>
+</file>
+
+<file path=customXml/item1.xml><?xml version="1.0" encoding="utf-8"?>
+<b:Sources xmlns:b="http://schemas.openxmlformats.org/officeDocument/2006/bibliography" xmlns="http://schemas.openxmlformats.org/officeDocument/2006/bibliography" SelectedStyle="\IEEE2006OfficeOnline.xsl" StyleName="IEEE" Version="2006"/>
+</file>
+
+<file path=customXml/itemProps1.xml><?xml version="1.0" encoding="utf-8"?>
+<ds:datastoreItem xmlns:ds="http://schemas.openxmlformats.org/officeDocument/2006/customXml" ds:itemID="{A864D77C-F377-4FB1-A15F-B256F6AE37FC}">
+  <ds:schemaRefs>
+    <ds:schemaRef ds:uri="http://schemas.openxmlformats.org/officeDocument/2006/bibliography"/>
+  </ds:schemaRefs>
+</ds:datastoreItem>
 </file>
</xml_diff>